<commit_message>
junit mockito jacaco sonarcube
</commit_message>
<xml_diff>
--- a/cheetsheets/02-spring boot and related frameworks/JPA Deep Dive.docx
+++ b/cheetsheets/02-spring boot and related frameworks/JPA Deep Dive.docx
@@ -53,7 +53,6 @@
           <w:numId w:val="16"/>
         </w:numPr>
         <w:tabs>
-          <w:tab w:val="clear" w:pos="709"/>
           <w:tab w:val="left" w:pos="709" w:leader="none"/>
         </w:tabs>
         <w:bidi w:val="0"/>
@@ -80,7 +79,6 @@
           <w:numId w:val="16"/>
         </w:numPr>
         <w:tabs>
-          <w:tab w:val="clear" w:pos="709"/>
           <w:tab w:val="left" w:pos="709" w:leader="none"/>
         </w:tabs>
         <w:bidi w:val="0"/>
@@ -101,7 +99,6 @@
           <w:numId w:val="16"/>
         </w:numPr>
         <w:tabs>
-          <w:tab w:val="clear" w:pos="709"/>
           <w:tab w:val="left" w:pos="709" w:leader="none"/>
         </w:tabs>
         <w:bidi w:val="0"/>
@@ -1332,7 +1329,6 @@
           <w:numId w:val="1"/>
         </w:numPr>
         <w:tabs>
-          <w:tab w:val="clear" w:pos="709"/>
           <w:tab w:val="left" w:pos="709" w:leader="none"/>
         </w:tabs>
         <w:bidi w:val="0"/>
@@ -1353,7 +1349,6 @@
           <w:numId w:val="1"/>
         </w:numPr>
         <w:tabs>
-          <w:tab w:val="clear" w:pos="709"/>
           <w:tab w:val="left" w:pos="709" w:leader="none"/>
         </w:tabs>
         <w:bidi w:val="0"/>
@@ -1641,7 +1636,7 @@
         </w:tblCellMar>
       </w:tblPr>
       <w:tblGrid>
-        <w:gridCol w:w="2534"/>
+        <w:gridCol w:w="2533"/>
         <w:gridCol w:w="1437"/>
       </w:tblGrid>
       <w:tr>
@@ -1650,7 +1645,7 @@
         </w:trPr>
         <w:tc>
           <w:tcPr>
-            <w:tcW w:w="2534" w:type="dxa"/>
+            <w:tcW w:w="2533" w:type="dxa"/>
             <w:tcBorders/>
             <w:vAlign w:val="center"/>
           </w:tcPr>
@@ -1693,7 +1688,7 @@
         <w:trPr/>
         <w:tc>
           <w:tcPr>
-            <w:tcW w:w="2534" w:type="dxa"/>
+            <w:tcW w:w="2533" w:type="dxa"/>
             <w:tcBorders/>
             <w:vAlign w:val="center"/>
           </w:tcPr>
@@ -1738,7 +1733,7 @@
         <w:trPr/>
         <w:tc>
           <w:tcPr>
-            <w:tcW w:w="2534" w:type="dxa"/>
+            <w:tcW w:w="2533" w:type="dxa"/>
             <w:tcBorders/>
             <w:vAlign w:val="center"/>
           </w:tcPr>
@@ -1783,7 +1778,7 @@
         <w:trPr/>
         <w:tc>
           <w:tcPr>
-            <w:tcW w:w="2534" w:type="dxa"/>
+            <w:tcW w:w="2533" w:type="dxa"/>
             <w:tcBorders/>
             <w:vAlign w:val="center"/>
           </w:tcPr>
@@ -1828,7 +1823,7 @@
         <w:trPr/>
         <w:tc>
           <w:tcPr>
-            <w:tcW w:w="2534" w:type="dxa"/>
+            <w:tcW w:w="2533" w:type="dxa"/>
             <w:tcBorders/>
             <w:vAlign w:val="center"/>
           </w:tcPr>
@@ -1873,7 +1868,7 @@
         <w:trPr/>
         <w:tc>
           <w:tcPr>
-            <w:tcW w:w="2534" w:type="dxa"/>
+            <w:tcW w:w="2533" w:type="dxa"/>
             <w:tcBorders/>
             <w:vAlign w:val="center"/>
           </w:tcPr>
@@ -1930,17 +1925,6 @@
         </w:rPr>
       </w:pPr>
       <w:r>
-        <w:rPr/>
-      </w:r>
-    </w:p>
-    <w:p>
-      <w:pPr>
-        <w:pStyle w:val="Heading1"/>
-        <w:bidi w:val="0"/>
-        <w:jc w:val="start"/>
-        <w:rPr/>
-      </w:pPr>
-      <w:r>
         <w:rPr>
           <w:rFonts w:eastAsia="NSimSun" w:cs="Arial"/>
           <w:b/>
@@ -1949,8 +1933,15 @@
           <w:szCs w:val="28"/>
           <w:u w:val="single"/>
         </w:rPr>
-        <w:t xml:space="preserve">❌ </w:t>
-      </w:r>
+      </w:r>
+    </w:p>
+    <w:p>
+      <w:pPr>
+        <w:pStyle w:val="Heading1"/>
+        <w:bidi w:val="0"/>
+        <w:jc w:val="start"/>
+        <w:rPr/>
+      </w:pPr>
       <w:r>
         <w:rPr>
           <w:rFonts w:eastAsia="NSimSun" w:cs="Arial"/>
@@ -1960,6 +1951,17 @@
           <w:szCs w:val="28"/>
           <w:u w:val="single"/>
         </w:rPr>
+        <w:t xml:space="preserve">❌ </w:t>
+      </w:r>
+      <w:r>
+        <w:rPr>
+          <w:rFonts w:eastAsia="NSimSun" w:cs="Arial"/>
+          <w:b/>
+          <w:bCs/>
+          <w:sz w:val="28"/>
+          <w:szCs w:val="28"/>
+          <w:u w:val="single"/>
+        </w:rPr>
         <w:t>Wrong way (common mistake)</w:t>
       </w:r>
     </w:p>
@@ -1998,7 +2000,6 @@
           <w:numId w:val="2"/>
         </w:numPr>
         <w:tabs>
-          <w:tab w:val="clear" w:pos="709"/>
           <w:tab w:val="left" w:pos="709" w:leader="none"/>
         </w:tabs>
         <w:bidi w:val="0"/>
@@ -2019,7 +2020,6 @@
           <w:numId w:val="2"/>
         </w:numPr>
         <w:tabs>
-          <w:tab w:val="clear" w:pos="709"/>
           <w:tab w:val="left" w:pos="709" w:leader="none"/>
         </w:tabs>
         <w:bidi w:val="0"/>
@@ -2046,7 +2046,6 @@
           <w:numId w:val="2"/>
         </w:numPr>
         <w:tabs>
-          <w:tab w:val="clear" w:pos="709"/>
           <w:tab w:val="left" w:pos="709" w:leader="none"/>
         </w:tabs>
         <w:bidi w:val="0"/>
@@ -2224,7 +2223,6 @@
           <w:numId w:val="3"/>
         </w:numPr>
         <w:tabs>
-          <w:tab w:val="clear" w:pos="709"/>
           <w:tab w:val="left" w:pos="709" w:leader="none"/>
         </w:tabs>
         <w:bidi w:val="0"/>
@@ -2261,7 +2259,6 @@
           <w:numId w:val="3"/>
         </w:numPr>
         <w:tabs>
-          <w:tab w:val="clear" w:pos="709"/>
           <w:tab w:val="left" w:pos="709" w:leader="none"/>
         </w:tabs>
         <w:bidi w:val="0"/>
@@ -2304,7 +2301,6 @@
           <w:numId w:val="4"/>
         </w:numPr>
         <w:tabs>
-          <w:tab w:val="clear" w:pos="709"/>
           <w:tab w:val="left" w:pos="709" w:leader="none"/>
         </w:tabs>
         <w:bidi w:val="0"/>
@@ -2325,7 +2321,6 @@
           <w:numId w:val="4"/>
         </w:numPr>
         <w:tabs>
-          <w:tab w:val="clear" w:pos="709"/>
           <w:tab w:val="left" w:pos="709" w:leader="none"/>
         </w:tabs>
         <w:bidi w:val="0"/>
@@ -2356,7 +2351,6 @@
           <w:numId w:val="4"/>
         </w:numPr>
         <w:tabs>
-          <w:tab w:val="clear" w:pos="709"/>
           <w:tab w:val="left" w:pos="709" w:leader="none"/>
         </w:tabs>
         <w:bidi w:val="0"/>
@@ -2463,7 +2457,6 @@
           <w:numId w:val="5"/>
         </w:numPr>
         <w:tabs>
-          <w:tab w:val="clear" w:pos="709"/>
           <w:tab w:val="left" w:pos="709" w:leader="none"/>
         </w:tabs>
         <w:bidi w:val="0"/>
@@ -2490,7 +2483,6 @@
           <w:numId w:val="5"/>
         </w:numPr>
         <w:tabs>
-          <w:tab w:val="clear" w:pos="709"/>
           <w:tab w:val="left" w:pos="709" w:leader="none"/>
         </w:tabs>
         <w:bidi w:val="0"/>
@@ -2517,7 +2509,6 @@
           <w:numId w:val="5"/>
         </w:numPr>
         <w:tabs>
-          <w:tab w:val="clear" w:pos="709"/>
           <w:tab w:val="left" w:pos="709" w:leader="none"/>
         </w:tabs>
         <w:bidi w:val="0"/>
@@ -2699,7 +2690,6 @@
           <w:numId w:val="6"/>
         </w:numPr>
         <w:tabs>
-          <w:tab w:val="clear" w:pos="709"/>
           <w:tab w:val="left" w:pos="709" w:leader="none"/>
         </w:tabs>
         <w:bidi w:val="0"/>
@@ -2720,7 +2710,6 @@
           <w:numId w:val="6"/>
         </w:numPr>
         <w:tabs>
-          <w:tab w:val="clear" w:pos="709"/>
           <w:tab w:val="left" w:pos="709" w:leader="none"/>
         </w:tabs>
         <w:bidi w:val="0"/>
@@ -2795,7 +2784,6 @@
           <w:numId w:val="7"/>
         </w:numPr>
         <w:tabs>
-          <w:tab w:val="clear" w:pos="709"/>
           <w:tab w:val="left" w:pos="709" w:leader="none"/>
         </w:tabs>
         <w:bidi w:val="0"/>
@@ -2816,7 +2804,6 @@
           <w:numId w:val="7"/>
         </w:numPr>
         <w:tabs>
-          <w:tab w:val="clear" w:pos="709"/>
           <w:tab w:val="left" w:pos="709" w:leader="none"/>
         </w:tabs>
         <w:bidi w:val="0"/>
@@ -2837,7 +2824,6 @@
           <w:numId w:val="7"/>
         </w:numPr>
         <w:tabs>
-          <w:tab w:val="clear" w:pos="709"/>
           <w:tab w:val="left" w:pos="709" w:leader="none"/>
         </w:tabs>
         <w:bidi w:val="0"/>
@@ -2896,7 +2882,6 @@
           <w:numId w:val="8"/>
         </w:numPr>
         <w:tabs>
-          <w:tab w:val="clear" w:pos="709"/>
           <w:tab w:val="left" w:pos="709" w:leader="none"/>
         </w:tabs>
         <w:bidi w:val="0"/>
@@ -2917,7 +2902,6 @@
           <w:numId w:val="8"/>
         </w:numPr>
         <w:tabs>
-          <w:tab w:val="clear" w:pos="709"/>
           <w:tab w:val="left" w:pos="709" w:leader="none"/>
         </w:tabs>
         <w:bidi w:val="0"/>
@@ -2938,7 +2922,6 @@
           <w:numId w:val="8"/>
         </w:numPr>
         <w:tabs>
-          <w:tab w:val="clear" w:pos="709"/>
           <w:tab w:val="left" w:pos="709" w:leader="none"/>
         </w:tabs>
         <w:bidi w:val="0"/>
@@ -2971,7 +2954,6 @@
           <w:numId w:val="9"/>
         </w:numPr>
         <w:tabs>
-          <w:tab w:val="clear" w:pos="709"/>
           <w:tab w:val="left" w:pos="709" w:leader="none"/>
         </w:tabs>
         <w:bidi w:val="0"/>
@@ -2992,7 +2974,6 @@
           <w:numId w:val="9"/>
         </w:numPr>
         <w:tabs>
-          <w:tab w:val="clear" w:pos="709"/>
           <w:tab w:val="left" w:pos="709" w:leader="none"/>
         </w:tabs>
         <w:bidi w:val="0"/>
@@ -3013,7 +2994,6 @@
           <w:numId w:val="9"/>
         </w:numPr>
         <w:tabs>
-          <w:tab w:val="clear" w:pos="709"/>
           <w:tab w:val="left" w:pos="709" w:leader="none"/>
         </w:tabs>
         <w:bidi w:val="0"/>
@@ -3240,7 +3220,6 @@
           <w:numId w:val="10"/>
         </w:numPr>
         <w:tabs>
-          <w:tab w:val="clear" w:pos="709"/>
           <w:tab w:val="left" w:pos="709" w:leader="none"/>
         </w:tabs>
         <w:bidi w:val="0"/>
@@ -3267,7 +3246,6 @@
           <w:numId w:val="10"/>
         </w:numPr>
         <w:tabs>
-          <w:tab w:val="clear" w:pos="709"/>
           <w:tab w:val="left" w:pos="709" w:leader="none"/>
         </w:tabs>
         <w:bidi w:val="0"/>
@@ -3294,7 +3272,6 @@
           <w:numId w:val="10"/>
         </w:numPr>
         <w:tabs>
-          <w:tab w:val="clear" w:pos="709"/>
           <w:tab w:val="left" w:pos="709" w:leader="none"/>
         </w:tabs>
         <w:bidi w:val="0"/>
@@ -3406,7 +3383,6 @@
           <w:numId w:val="11"/>
         </w:numPr>
         <w:tabs>
-          <w:tab w:val="clear" w:pos="709"/>
           <w:tab w:val="left" w:pos="709" w:leader="none"/>
         </w:tabs>
         <w:bidi w:val="0"/>
@@ -3433,7 +3409,6 @@
           <w:numId w:val="11"/>
         </w:numPr>
         <w:tabs>
-          <w:tab w:val="clear" w:pos="709"/>
           <w:tab w:val="left" w:pos="709" w:leader="none"/>
         </w:tabs>
         <w:bidi w:val="0"/>
@@ -3454,7 +3429,6 @@
           <w:numId w:val="11"/>
         </w:numPr>
         <w:tabs>
-          <w:tab w:val="clear" w:pos="709"/>
           <w:tab w:val="left" w:pos="709" w:leader="none"/>
         </w:tabs>
         <w:bidi w:val="0"/>
@@ -3544,7 +3518,6 @@
           <w:numId w:val="12"/>
         </w:numPr>
         <w:tabs>
-          <w:tab w:val="clear" w:pos="709"/>
           <w:tab w:val="left" w:pos="709" w:leader="none"/>
         </w:tabs>
         <w:bidi w:val="0"/>
@@ -3596,7 +3569,6 @@
           <w:numId w:val="12"/>
         </w:numPr>
         <w:tabs>
-          <w:tab w:val="clear" w:pos="709"/>
           <w:tab w:val="left" w:pos="709" w:leader="none"/>
         </w:tabs>
         <w:bidi w:val="0"/>
@@ -4075,19 +4047,7 @@
         </w:rPr>
       </w:pPr>
       <w:r>
-        <w:rPr/>
-      </w:r>
-    </w:p>
-    <w:p>
-      <w:pPr>
-        <w:pStyle w:val="Heading2"/>
-        <w:bidi w:val="0"/>
-        <w:jc w:val="start"/>
-        <w:rPr/>
-      </w:pPr>
-      <w:r>
-        <w:rPr>
-          <w:rStyle w:val="SourceText"/>
+        <w:rPr>
           <w:rFonts w:eastAsia="NSimSun" w:cs="Arial"/>
           <w:b/>
           <w:bCs/>
@@ -4095,23 +4055,6 @@
           <w:szCs w:val="28"/>
           <w:u w:val="single"/>
         </w:rPr>
-        <w:t>Simple rule to remember</w:t>
-      </w:r>
-    </w:p>
-    <w:p>
-      <w:pPr>
-        <w:pStyle w:val="BlockQuotation"/>
-        <w:bidi w:val="0"/>
-        <w:jc w:val="start"/>
-        <w:rPr/>
-      </w:pPr>
-      <w:r>
-        <w:rPr>
-          <w:rStyle w:val="Strong"/>
-        </w:rPr>
-        <w:t>orphanRemoval = false means:</w:t>
-        <w:br/>
-        <w:t>“Removing from list does NOT delete from DB”</w:t>
       </w:r>
     </w:p>
     <w:p>
@@ -4131,145 +4074,23 @@
           <w:szCs w:val="28"/>
           <w:u w:val="single"/>
         </w:rPr>
-        <w:t>When orphanRemoval = false is correct</w:t>
-      </w:r>
-    </w:p>
-    <w:p>
-      <w:pPr>
-        <w:pStyle w:val="BodyText"/>
-        <w:numPr>
-          <w:ilvl w:val="0"/>
-          <w:numId w:val="13"/>
-        </w:numPr>
-        <w:tabs>
-          <w:tab w:val="clear" w:pos="709"/>
-          <w:tab w:val="left" w:pos="709" w:leader="none"/>
-        </w:tabs>
-        <w:bidi w:val="0"/>
-        <w:ind w:hanging="283" w:start="709"/>
-        <w:jc w:val="start"/>
-        <w:rPr/>
-      </w:pPr>
-      <w:r>
-        <w:rPr/>
-        <w:t>Child can move to another parent</w:t>
-      </w:r>
-    </w:p>
-    <w:p>
-      <w:pPr>
-        <w:pStyle w:val="BodyText"/>
-        <w:numPr>
-          <w:ilvl w:val="0"/>
-          <w:numId w:val="13"/>
-        </w:numPr>
-        <w:tabs>
-          <w:tab w:val="clear" w:pos="709"/>
-          <w:tab w:val="left" w:pos="709" w:leader="none"/>
-        </w:tabs>
-        <w:bidi w:val="0"/>
-        <w:ind w:hanging="283" w:start="709"/>
-        <w:jc w:val="start"/>
-        <w:rPr/>
-      </w:pPr>
-      <w:r>
-        <w:rPr/>
-        <w:t>Child is reused</w:t>
-      </w:r>
-    </w:p>
-    <w:p>
-      <w:pPr>
-        <w:pStyle w:val="BodyText"/>
-        <w:numPr>
-          <w:ilvl w:val="0"/>
-          <w:numId w:val="13"/>
-        </w:numPr>
-        <w:tabs>
-          <w:tab w:val="clear" w:pos="709"/>
-          <w:tab w:val="left" w:pos="709" w:leader="none"/>
-        </w:tabs>
-        <w:bidi w:val="0"/>
-        <w:ind w:hanging="283" w:start="709"/>
-        <w:jc w:val="start"/>
-        <w:rPr/>
-      </w:pPr>
-      <w:r>
-        <w:rPr/>
-        <w:t>Child has independent life</w:t>
-      </w:r>
-    </w:p>
-    <w:p>
-      <w:pPr>
-        <w:pStyle w:val="BodyText"/>
-        <w:bidi w:val="0"/>
-        <w:jc w:val="start"/>
-        <w:rPr/>
-      </w:pPr>
-      <w:r>
-        <w:rPr/>
-        <w:t>Examples:</w:t>
-      </w:r>
-    </w:p>
-    <w:p>
-      <w:pPr>
-        <w:pStyle w:val="BodyText"/>
-        <w:numPr>
-          <w:ilvl w:val="0"/>
-          <w:numId w:val="14"/>
-        </w:numPr>
-        <w:tabs>
-          <w:tab w:val="clear" w:pos="709"/>
-          <w:tab w:val="left" w:pos="709" w:leader="none"/>
-        </w:tabs>
-        <w:bidi w:val="0"/>
-        <w:ind w:hanging="283" w:start="709"/>
-        <w:jc w:val="start"/>
-        <w:rPr/>
-      </w:pPr>
-      <w:r>
-        <w:rPr/>
-        <w:t>Employee changing department</w:t>
-      </w:r>
-    </w:p>
-    <w:p>
-      <w:pPr>
-        <w:pStyle w:val="BodyText"/>
-        <w:numPr>
-          <w:ilvl w:val="0"/>
-          <w:numId w:val="14"/>
-        </w:numPr>
-        <w:tabs>
-          <w:tab w:val="clear" w:pos="709"/>
-          <w:tab w:val="left" w:pos="709" w:leader="none"/>
-        </w:tabs>
-        <w:bidi w:val="0"/>
-        <w:ind w:hanging="283" w:start="709"/>
-        <w:jc w:val="start"/>
-        <w:rPr/>
-      </w:pPr>
-      <w:r>
-        <w:rPr/>
-        <w:t>Student changing school</w:t>
-      </w:r>
-    </w:p>
-    <w:p>
-      <w:pPr>
-        <w:pStyle w:val="BodyText"/>
-        <w:numPr>
-          <w:ilvl w:val="0"/>
-          <w:numId w:val="14"/>
-        </w:numPr>
-        <w:tabs>
-          <w:tab w:val="clear" w:pos="709"/>
-          <w:tab w:val="left" w:pos="709" w:leader="none"/>
-        </w:tabs>
-        <w:bidi w:val="0"/>
-        <w:ind w:hanging="283" w:start="709"/>
-        <w:jc w:val="start"/>
-        <w:rPr/>
-      </w:pPr>
-      <w:r>
-        <w:rPr/>
-        <w:t>Account moving between branches</w:t>
+        <w:t>Simple rule to remember</w:t>
+      </w:r>
+    </w:p>
+    <w:p>
+      <w:pPr>
+        <w:pStyle w:val="BlockQuotation"/>
+        <w:bidi w:val="0"/>
+        <w:jc w:val="start"/>
+        <w:rPr/>
+      </w:pPr>
+      <w:r>
+        <w:rPr>
+          <w:rStyle w:val="Strong"/>
+        </w:rPr>
+        <w:t>orphanRemoval = false means:</w:t>
+        <w:br/>
+        <w:t>“Removing from list does NOT delete from DB”</w:t>
       </w:r>
     </w:p>
     <w:p>
@@ -4289,29 +4110,7 @@
           <w:szCs w:val="28"/>
           <w:u w:val="single"/>
         </w:rPr>
-        <w:t>Brutal truth 😄</w:t>
-      </w:r>
-    </w:p>
-    <w:p>
-      <w:pPr>
-        <w:pStyle w:val="BodyText"/>
-        <w:bidi w:val="0"/>
-        <w:jc w:val="start"/>
-        <w:rPr/>
-      </w:pPr>
-      <w:r>
-        <w:rPr/>
-        <w:t xml:space="preserve">If </w:t>
-      </w:r>
-      <w:r>
-        <w:rPr>
-          <w:rStyle w:val="SourceText"/>
-        </w:rPr>
-        <w:t>orphanRemoval = false</w:t>
-      </w:r>
-      <w:r>
-        <w:rPr/>
-        <w:t xml:space="preserve"> and you remove items from a list:</w:t>
+        <w:t>When orphanRemoval = false is correct</w:t>
       </w:r>
     </w:p>
     <w:p>
@@ -4319,10 +4118,9 @@
         <w:pStyle w:val="BodyText"/>
         <w:numPr>
           <w:ilvl w:val="0"/>
-          <w:numId w:val="15"/>
+          <w:numId w:val="13"/>
         </w:numPr>
         <w:tabs>
-          <w:tab w:val="clear" w:pos="709"/>
           <w:tab w:val="left" w:pos="709" w:leader="none"/>
         </w:tabs>
         <w:bidi w:val="0"/>
@@ -4332,7 +4130,7 @@
       </w:pPr>
       <w:r>
         <w:rPr/>
-        <w:t>Hibernate stays silent</w:t>
+        <w:t>Child can move to another parent</w:t>
       </w:r>
     </w:p>
     <w:p>
@@ -4340,10 +4138,9 @@
         <w:pStyle w:val="BodyText"/>
         <w:numPr>
           <w:ilvl w:val="0"/>
-          <w:numId w:val="15"/>
+          <w:numId w:val="13"/>
         </w:numPr>
         <w:tabs>
-          <w:tab w:val="clear" w:pos="709"/>
           <w:tab w:val="left" w:pos="709" w:leader="none"/>
         </w:tabs>
         <w:bidi w:val="0"/>
@@ -4353,7 +4150,7 @@
       </w:pPr>
       <w:r>
         <w:rPr/>
-        <w:t>DB fills with junk</w:t>
+        <w:t>Child is reused</w:t>
       </w:r>
     </w:p>
     <w:p>
@@ -4361,10 +4158,9 @@
         <w:pStyle w:val="BodyText"/>
         <w:numPr>
           <w:ilvl w:val="0"/>
-          <w:numId w:val="15"/>
+          <w:numId w:val="13"/>
         </w:numPr>
         <w:tabs>
-          <w:tab w:val="clear" w:pos="709"/>
           <w:tab w:val="left" w:pos="709" w:leader="none"/>
         </w:tabs>
         <w:bidi w:val="0"/>
@@ -4374,17 +4170,79 @@
       </w:pPr>
       <w:r>
         <w:rPr/>
-        <w:t xml:space="preserve">Cleanup becomes </w:t>
-      </w:r>
-      <w:r>
-        <w:rPr>
-          <w:rStyle w:val="Emphasis"/>
-        </w:rPr>
-        <w:t>your</w:t>
-      </w:r>
-      <w:r>
-        <w:rPr/>
-        <w:t xml:space="preserve"> problem</w:t>
+        <w:t>Child has independent life</w:t>
+      </w:r>
+    </w:p>
+    <w:p>
+      <w:pPr>
+        <w:pStyle w:val="BodyText"/>
+        <w:bidi w:val="0"/>
+        <w:jc w:val="start"/>
+        <w:rPr/>
+      </w:pPr>
+      <w:r>
+        <w:rPr/>
+        <w:t>Examples:</w:t>
+      </w:r>
+    </w:p>
+    <w:p>
+      <w:pPr>
+        <w:pStyle w:val="BodyText"/>
+        <w:numPr>
+          <w:ilvl w:val="0"/>
+          <w:numId w:val="14"/>
+        </w:numPr>
+        <w:tabs>
+          <w:tab w:val="left" w:pos="709" w:leader="none"/>
+        </w:tabs>
+        <w:bidi w:val="0"/>
+        <w:ind w:hanging="283" w:start="709"/>
+        <w:jc w:val="start"/>
+        <w:rPr/>
+      </w:pPr>
+      <w:r>
+        <w:rPr/>
+        <w:t>Employee changing department</w:t>
+      </w:r>
+    </w:p>
+    <w:p>
+      <w:pPr>
+        <w:pStyle w:val="BodyText"/>
+        <w:numPr>
+          <w:ilvl w:val="0"/>
+          <w:numId w:val="14"/>
+        </w:numPr>
+        <w:tabs>
+          <w:tab w:val="left" w:pos="709" w:leader="none"/>
+        </w:tabs>
+        <w:bidi w:val="0"/>
+        <w:ind w:hanging="283" w:start="709"/>
+        <w:jc w:val="start"/>
+        <w:rPr/>
+      </w:pPr>
+      <w:r>
+        <w:rPr/>
+        <w:t>Student changing school</w:t>
+      </w:r>
+    </w:p>
+    <w:p>
+      <w:pPr>
+        <w:pStyle w:val="BodyText"/>
+        <w:numPr>
+          <w:ilvl w:val="0"/>
+          <w:numId w:val="14"/>
+        </w:numPr>
+        <w:tabs>
+          <w:tab w:val="left" w:pos="709" w:leader="none"/>
+        </w:tabs>
+        <w:bidi w:val="0"/>
+        <w:ind w:hanging="283" w:start="709"/>
+        <w:jc w:val="start"/>
+        <w:rPr/>
+      </w:pPr>
+      <w:r>
+        <w:rPr/>
+        <w:t>Account moving between branches</w:t>
       </w:r>
     </w:p>
     <w:p>
@@ -4404,6 +4262,118 @@
           <w:szCs w:val="28"/>
           <w:u w:val="single"/>
         </w:rPr>
+        <w:t>Brutal truth 😄</w:t>
+      </w:r>
+    </w:p>
+    <w:p>
+      <w:pPr>
+        <w:pStyle w:val="BodyText"/>
+        <w:bidi w:val="0"/>
+        <w:jc w:val="start"/>
+        <w:rPr/>
+      </w:pPr>
+      <w:r>
+        <w:rPr/>
+        <w:t xml:space="preserve">If </w:t>
+      </w:r>
+      <w:r>
+        <w:rPr>
+          <w:rStyle w:val="SourceText"/>
+        </w:rPr>
+        <w:t>orphanRemoval = false</w:t>
+      </w:r>
+      <w:r>
+        <w:rPr/>
+        <w:t xml:space="preserve"> and you remove items from a list:</w:t>
+      </w:r>
+    </w:p>
+    <w:p>
+      <w:pPr>
+        <w:pStyle w:val="BodyText"/>
+        <w:numPr>
+          <w:ilvl w:val="0"/>
+          <w:numId w:val="15"/>
+        </w:numPr>
+        <w:tabs>
+          <w:tab w:val="left" w:pos="709" w:leader="none"/>
+        </w:tabs>
+        <w:bidi w:val="0"/>
+        <w:ind w:hanging="283" w:start="709"/>
+        <w:jc w:val="start"/>
+        <w:rPr/>
+      </w:pPr>
+      <w:r>
+        <w:rPr/>
+        <w:t>Hibernate stays silent</w:t>
+      </w:r>
+    </w:p>
+    <w:p>
+      <w:pPr>
+        <w:pStyle w:val="BodyText"/>
+        <w:numPr>
+          <w:ilvl w:val="0"/>
+          <w:numId w:val="15"/>
+        </w:numPr>
+        <w:tabs>
+          <w:tab w:val="left" w:pos="709" w:leader="none"/>
+        </w:tabs>
+        <w:bidi w:val="0"/>
+        <w:ind w:hanging="283" w:start="709"/>
+        <w:jc w:val="start"/>
+        <w:rPr/>
+      </w:pPr>
+      <w:r>
+        <w:rPr/>
+        <w:t>DB fills with junk</w:t>
+      </w:r>
+    </w:p>
+    <w:p>
+      <w:pPr>
+        <w:pStyle w:val="BodyText"/>
+        <w:numPr>
+          <w:ilvl w:val="0"/>
+          <w:numId w:val="15"/>
+        </w:numPr>
+        <w:tabs>
+          <w:tab w:val="left" w:pos="709" w:leader="none"/>
+        </w:tabs>
+        <w:bidi w:val="0"/>
+        <w:ind w:hanging="283" w:start="709"/>
+        <w:jc w:val="start"/>
+        <w:rPr/>
+      </w:pPr>
+      <w:r>
+        <w:rPr/>
+        <w:t xml:space="preserve">Cleanup becomes </w:t>
+      </w:r>
+      <w:r>
+        <w:rPr>
+          <w:rStyle w:val="Emphasis"/>
+        </w:rPr>
+        <w:t>your</w:t>
+      </w:r>
+      <w:r>
+        <w:rPr/>
+        <w:t xml:space="preserve"> problem</w:t>
+      </w:r>
+    </w:p>
+    <w:p>
+      <w:pPr>
+        <w:pStyle w:val="Heading2"/>
+        <w:bidi w:val="0"/>
+        <w:jc w:val="start"/>
+        <w:rPr/>
+      </w:pPr>
+      <w:r>
+        <w:rPr>
+          <w:rStyle w:val="SourceText"/>
+          <w:rFonts w:eastAsia="NSimSun" w:cs="Arial"/>
+          <w:b/>
+          <w:bCs/>
+          <w:sz w:val="28"/>
+          <w:szCs w:val="28"/>
+          <w:u w:val="single"/>
+        </w:rPr>
         <w:t>Final cheat-sheet line</w:t>
       </w:r>
     </w:p>
@@ -4418,13 +4388,7 @@
         <w:rPr>
           <w:rStyle w:val="Strong"/>
         </w:rPr>
-        <w:t>orphanRemoval=false → you must delete child manuall</w:t>
-      </w:r>
-      <w:r>
-        <w:rPr>
-          <w:rStyle w:val="Strong"/>
-        </w:rPr>
-        <w:t>y</w:t>
+        <w:t>orphanRemoval=false → you must delete child manually</w:t>
       </w:r>
     </w:p>
     <w:p>
@@ -4520,22 +4484,28 @@
         <w:rPr/>
       </w:pPr>
       <w:r>
-        <w:rPr/>
+        <w:rPr>
+          <w:u w:val="single"/>
+        </w:rPr>
         <w:t xml:space="preserve">How JPA </w:t>
       </w:r>
       <w:r>
         <w:rPr>
           <w:rStyle w:val="Emphasis"/>
+          <w:u w:val="single"/>
         </w:rPr>
         <w:t>actually</w:t>
       </w:r>
       <w:r>
-        <w:rPr/>
+        <w:rPr>
+          <w:u w:val="single"/>
+        </w:rPr>
         <w:t xml:space="preserve"> works in </w:t>
       </w:r>
       <w:r>
         <w:rPr>
           <w:rStyle w:val="SourceText"/>
+          <w:u w:val="single"/>
         </w:rPr>
         <w:t>@OneToOne</w:t>
       </w:r>
@@ -4548,7 +4518,6 @@
           <w:numId w:val="17"/>
         </w:numPr>
         <w:tabs>
-          <w:tab w:val="clear" w:pos="709"/>
           <w:tab w:val="left" w:pos="709" w:leader="none"/>
         </w:tabs>
         <w:bidi w:val="0"/>
@@ -4585,7 +4554,6 @@
           <w:numId w:val="17"/>
         </w:numPr>
         <w:tabs>
-          <w:tab w:val="clear" w:pos="709"/>
           <w:tab w:val="left" w:pos="709" w:leader="none"/>
         </w:tabs>
         <w:bidi w:val="0"/>
@@ -4640,7 +4608,6 @@
           <w:numId w:val="18"/>
         </w:numPr>
         <w:tabs>
-          <w:tab w:val="clear" w:pos="709"/>
           <w:tab w:val="left" w:pos="709" w:leader="none"/>
         </w:tabs>
         <w:bidi w:val="0"/>
@@ -4661,7 +4628,6 @@
           <w:numId w:val="18"/>
         </w:numPr>
         <w:tabs>
-          <w:tab w:val="clear" w:pos="709"/>
           <w:tab w:val="left" w:pos="709" w:leader="none"/>
         </w:tabs>
         <w:bidi w:val="0"/>
@@ -4682,7 +4648,6 @@
           <w:numId w:val="18"/>
         </w:numPr>
         <w:tabs>
-          <w:tab w:val="clear" w:pos="709"/>
           <w:tab w:val="left" w:pos="709" w:leader="none"/>
         </w:tabs>
         <w:bidi w:val="0"/>
@@ -4764,7 +4729,6 @@
           <w:numId w:val="19"/>
         </w:numPr>
         <w:tabs>
-          <w:tab w:val="clear" w:pos="709"/>
           <w:tab w:val="left" w:pos="709" w:leader="none"/>
         </w:tabs>
         <w:bidi w:val="0"/>
@@ -4785,7 +4749,6 @@
           <w:numId w:val="19"/>
         </w:numPr>
         <w:tabs>
-          <w:tab w:val="clear" w:pos="709"/>
           <w:tab w:val="left" w:pos="709" w:leader="none"/>
         </w:tabs>
         <w:bidi w:val="0"/>
@@ -5150,7 +5113,6 @@
           <w:numId w:val="20"/>
         </w:numPr>
         <w:tabs>
-          <w:tab w:val="clear" w:pos="709"/>
           <w:tab w:val="left" w:pos="709" w:leader="none"/>
         </w:tabs>
         <w:bidi w:val="0"/>
@@ -5171,7 +5133,6 @@
           <w:numId w:val="20"/>
         </w:numPr>
         <w:tabs>
-          <w:tab w:val="clear" w:pos="709"/>
           <w:tab w:val="left" w:pos="709" w:leader="none"/>
         </w:tabs>
         <w:bidi w:val="0"/>
@@ -5214,7 +5175,6 @@
           <w:numId w:val="21"/>
         </w:numPr>
         <w:tabs>
-          <w:tab w:val="clear" w:pos="709"/>
           <w:tab w:val="left" w:pos="709" w:leader="none"/>
         </w:tabs>
         <w:bidi w:val="0"/>
@@ -5235,7 +5195,6 @@
           <w:numId w:val="21"/>
         </w:numPr>
         <w:tabs>
-          <w:tab w:val="clear" w:pos="709"/>
           <w:tab w:val="left" w:pos="709" w:leader="none"/>
         </w:tabs>
         <w:bidi w:val="0"/>
@@ -5278,7 +5237,6 @@
           <w:numId w:val="22"/>
         </w:numPr>
         <w:tabs>
-          <w:tab w:val="clear" w:pos="709"/>
           <w:tab w:val="left" w:pos="709" w:leader="none"/>
         </w:tabs>
         <w:bidi w:val="0"/>
@@ -5299,7 +5257,6 @@
           <w:numId w:val="22"/>
         </w:numPr>
         <w:tabs>
-          <w:tab w:val="clear" w:pos="709"/>
           <w:tab w:val="left" w:pos="709" w:leader="none"/>
         </w:tabs>
         <w:bidi w:val="0"/>
@@ -5320,7 +5277,6 @@
           <w:numId w:val="22"/>
         </w:numPr>
         <w:tabs>
-          <w:tab w:val="clear" w:pos="709"/>
           <w:tab w:val="left" w:pos="709" w:leader="none"/>
         </w:tabs>
         <w:bidi w:val="0"/>
@@ -5376,7 +5332,6 @@
           <w:numId w:val="23"/>
         </w:numPr>
         <w:tabs>
-          <w:tab w:val="clear" w:pos="709"/>
           <w:tab w:val="left" w:pos="709" w:leader="none"/>
         </w:tabs>
         <w:bidi w:val="0"/>
@@ -5407,7 +5362,6 @@
           <w:numId w:val="23"/>
         </w:numPr>
         <w:tabs>
-          <w:tab w:val="clear" w:pos="709"/>
           <w:tab w:val="left" w:pos="709" w:leader="none"/>
         </w:tabs>
         <w:bidi w:val="0"/>
@@ -5428,7 +5382,6 @@
           <w:numId w:val="23"/>
         </w:numPr>
         <w:tabs>
-          <w:tab w:val="clear" w:pos="709"/>
           <w:tab w:val="left" w:pos="709" w:leader="none"/>
         </w:tabs>
         <w:bidi w:val="0"/>
@@ -5494,7 +5447,6 @@
           <w:numId w:val="24"/>
         </w:numPr>
         <w:tabs>
-          <w:tab w:val="clear" w:pos="709"/>
           <w:tab w:val="left" w:pos="709" w:leader="none"/>
         </w:tabs>
         <w:bidi w:val="0"/>
@@ -5517,7 +5469,6 @@
           <w:numId w:val="24"/>
         </w:numPr>
         <w:tabs>
-          <w:tab w:val="clear" w:pos="709"/>
           <w:tab w:val="left" w:pos="709" w:leader="none"/>
         </w:tabs>
         <w:bidi w:val="0"/>
@@ -5682,7 +5633,6 @@
           <w:numId w:val="25"/>
         </w:numPr>
         <w:tabs>
-          <w:tab w:val="clear" w:pos="709"/>
           <w:tab w:val="left" w:pos="709" w:leader="none"/>
         </w:tabs>
         <w:bidi w:val="0"/>
@@ -5709,7 +5659,6 @@
           <w:numId w:val="25"/>
         </w:numPr>
         <w:tabs>
-          <w:tab w:val="clear" w:pos="709"/>
           <w:tab w:val="left" w:pos="709" w:leader="none"/>
         </w:tabs>
         <w:bidi w:val="0"/>
@@ -5736,7 +5685,6 @@
           <w:numId w:val="25"/>
         </w:numPr>
         <w:tabs>
-          <w:tab w:val="clear" w:pos="709"/>
           <w:tab w:val="left" w:pos="709" w:leader="none"/>
         </w:tabs>
         <w:bidi w:val="0"/>
@@ -5889,6 +5837,7 @@
         <w:rPr>
           <w:rStyle w:val="Strong"/>
           <w:b/>
+          <w:b/>
         </w:rPr>
         <w:t xml:space="preserve">नियम </w:t>
       </w:r>
@@ -5994,6 +5943,7 @@
         <w:rPr>
           <w:rStyle w:val="Strong"/>
           <w:b/>
+          <w:b/>
         </w:rPr>
         <w:t xml:space="preserve">नियम </w:t>
       </w:r>
@@ -6085,6 +6035,7 @@
         <w:rPr>
           <w:rStyle w:val="Strong"/>
           <w:b/>
+          <w:b/>
         </w:rPr>
         <w:t xml:space="preserve">नियम </w:t>
       </w:r>
@@ -6197,6 +6148,7 @@
         <w:rPr>
           <w:rStyle w:val="Strong"/>
           <w:b/>
+          <w:b/>
         </w:rPr>
         <w:t xml:space="preserve">नियम </w:t>
       </w:r>
@@ -6210,6 +6162,7 @@
       <w:r>
         <w:rPr>
           <w:rStyle w:val="Strong"/>
+          <w:b/>
           <w:b/>
         </w:rPr>
         <w:t>सोचने का आसान तरीका</w:t>
@@ -6254,7 +6207,6 @@
           <w:numId w:val="26"/>
         </w:numPr>
         <w:tabs>
-          <w:tab w:val="clear" w:pos="709"/>
           <w:tab w:val="left" w:pos="709" w:leader="none"/>
         </w:tabs>
         <w:bidi w:val="0"/>
@@ -6283,7 +6235,6 @@
           <w:numId w:val="26"/>
         </w:numPr>
         <w:tabs>
-          <w:tab w:val="clear" w:pos="709"/>
           <w:tab w:val="left" w:pos="709" w:leader="none"/>
         </w:tabs>
         <w:bidi w:val="0"/>
@@ -6343,6 +6294,7 @@
       <w:r>
         <w:rPr>
           <w:rStyle w:val="Strong"/>
+          <w:b/>
           <w:b/>
         </w:rPr>
         <w:t xml:space="preserve">नियम </w:t>
@@ -6543,7 +6495,6 @@
           <w:numId w:val="27"/>
         </w:numPr>
         <w:tabs>
-          <w:tab w:val="clear" w:pos="709"/>
           <w:tab w:val="left" w:pos="709" w:leader="none"/>
         </w:tabs>
         <w:bidi w:val="0"/>
@@ -6572,7 +6523,6 @@
           <w:numId w:val="27"/>
         </w:numPr>
         <w:tabs>
-          <w:tab w:val="clear" w:pos="709"/>
           <w:tab w:val="left" w:pos="709" w:leader="none"/>
         </w:tabs>
         <w:bidi w:val="0"/>
@@ -6601,7 +6551,6 @@
           <w:numId w:val="27"/>
         </w:numPr>
         <w:tabs>
-          <w:tab w:val="clear" w:pos="709"/>
           <w:tab w:val="left" w:pos="709" w:leader="none"/>
         </w:tabs>
         <w:bidi w:val="0"/>
@@ -6770,7 +6719,6 @@
           <w:numId w:val="28"/>
         </w:numPr>
         <w:tabs>
-          <w:tab w:val="clear" w:pos="709"/>
           <w:tab w:val="left" w:pos="709" w:leader="none"/>
         </w:tabs>
         <w:bidi w:val="0"/>
@@ -6797,7 +6745,6 @@
           <w:numId w:val="28"/>
         </w:numPr>
         <w:tabs>
-          <w:tab w:val="clear" w:pos="709"/>
           <w:tab w:val="left" w:pos="709" w:leader="none"/>
         </w:tabs>
         <w:bidi w:val="0"/>
@@ -6836,7 +6783,6 @@
           <w:numId w:val="29"/>
         </w:numPr>
         <w:tabs>
-          <w:tab w:val="clear" w:pos="709"/>
           <w:tab w:val="left" w:pos="709" w:leader="none"/>
         </w:tabs>
         <w:bidi w:val="0"/>
@@ -6873,7 +6819,6 @@
           <w:numId w:val="29"/>
         </w:numPr>
         <w:tabs>
-          <w:tab w:val="clear" w:pos="709"/>
           <w:tab w:val="left" w:pos="709" w:leader="none"/>
         </w:tabs>
         <w:bidi w:val="0"/>
@@ -6910,7 +6855,6 @@
           <w:numId w:val="29"/>
         </w:numPr>
         <w:tabs>
-          <w:tab w:val="clear" w:pos="709"/>
           <w:tab w:val="left" w:pos="709" w:leader="none"/>
         </w:tabs>
         <w:bidi w:val="0"/>
@@ -7046,7 +6990,6 @@
           <w:numId w:val="30"/>
         </w:numPr>
         <w:tabs>
-          <w:tab w:val="clear" w:pos="709"/>
           <w:tab w:val="left" w:pos="709" w:leader="none"/>
         </w:tabs>
         <w:bidi w:val="0"/>
@@ -7067,7 +7010,6 @@
           <w:numId w:val="30"/>
         </w:numPr>
         <w:tabs>
-          <w:tab w:val="clear" w:pos="709"/>
           <w:tab w:val="left" w:pos="709" w:leader="none"/>
         </w:tabs>
         <w:bidi w:val="0"/>
@@ -7088,7 +7030,6 @@
           <w:numId w:val="30"/>
         </w:numPr>
         <w:tabs>
-          <w:tab w:val="clear" w:pos="709"/>
           <w:tab w:val="left" w:pos="709" w:leader="none"/>
         </w:tabs>
         <w:bidi w:val="0"/>
@@ -7203,7 +7144,6 @@
           <w:numId w:val="31"/>
         </w:numPr>
         <w:tabs>
-          <w:tab w:val="clear" w:pos="709"/>
           <w:tab w:val="left" w:pos="709" w:leader="none"/>
         </w:tabs>
         <w:bidi w:val="0"/>
@@ -7224,7 +7164,6 @@
           <w:numId w:val="31"/>
         </w:numPr>
         <w:tabs>
-          <w:tab w:val="clear" w:pos="709"/>
           <w:tab w:val="left" w:pos="709" w:leader="none"/>
         </w:tabs>
         <w:bidi w:val="0"/>
@@ -7245,7 +7184,6 @@
           <w:numId w:val="31"/>
         </w:numPr>
         <w:tabs>
-          <w:tab w:val="clear" w:pos="709"/>
           <w:tab w:val="left" w:pos="709" w:leader="none"/>
         </w:tabs>
         <w:bidi w:val="0"/>
@@ -7376,7 +7314,6 @@
           <w:numId w:val="32"/>
         </w:numPr>
         <w:tabs>
-          <w:tab w:val="clear" w:pos="709"/>
           <w:tab w:val="left" w:pos="709" w:leader="none"/>
         </w:tabs>
         <w:bidi w:val="0"/>
@@ -7397,7 +7334,6 @@
           <w:numId w:val="32"/>
         </w:numPr>
         <w:tabs>
-          <w:tab w:val="clear" w:pos="709"/>
           <w:tab w:val="left" w:pos="709" w:leader="none"/>
         </w:tabs>
         <w:bidi w:val="0"/>
@@ -7418,7 +7354,6 @@
           <w:numId w:val="32"/>
         </w:numPr>
         <w:tabs>
-          <w:tab w:val="clear" w:pos="709"/>
           <w:tab w:val="left" w:pos="709" w:leader="none"/>
         </w:tabs>
         <w:bidi w:val="0"/>
@@ -7553,7 +7488,6 @@
           <w:numId w:val="33"/>
         </w:numPr>
         <w:tabs>
-          <w:tab w:val="clear" w:pos="709"/>
           <w:tab w:val="left" w:pos="709" w:leader="none"/>
         </w:tabs>
         <w:bidi w:val="0"/>
@@ -7580,7 +7514,6 @@
           <w:numId w:val="33"/>
         </w:numPr>
         <w:tabs>
-          <w:tab w:val="clear" w:pos="709"/>
           <w:tab w:val="left" w:pos="709" w:leader="none"/>
         </w:tabs>
         <w:bidi w:val="0"/>
@@ -7607,7 +7540,6 @@
           <w:numId w:val="33"/>
         </w:numPr>
         <w:tabs>
-          <w:tab w:val="clear" w:pos="709"/>
           <w:tab w:val="left" w:pos="709" w:leader="none"/>
         </w:tabs>
         <w:bidi w:val="0"/>
@@ -7842,7 +7774,6 @@
           <w:numId w:val="34"/>
         </w:numPr>
         <w:tabs>
-          <w:tab w:val="clear" w:pos="709"/>
           <w:tab w:val="left" w:pos="709" w:leader="none"/>
         </w:tabs>
         <w:bidi w:val="0"/>
@@ -7873,7 +7804,6 @@
           <w:numId w:val="34"/>
         </w:numPr>
         <w:tabs>
-          <w:tab w:val="clear" w:pos="709"/>
           <w:tab w:val="left" w:pos="709" w:leader="none"/>
         </w:tabs>
         <w:bidi w:val="0"/>
@@ -7988,7 +7918,6 @@
           <w:numId w:val="35"/>
         </w:numPr>
         <w:tabs>
-          <w:tab w:val="clear" w:pos="709"/>
           <w:tab w:val="left" w:pos="709" w:leader="none"/>
         </w:tabs>
         <w:bidi w:val="0"/>
@@ -8021,7 +7950,6 @@
           <w:numId w:val="35"/>
         </w:numPr>
         <w:tabs>
-          <w:tab w:val="clear" w:pos="709"/>
           <w:tab w:val="left" w:pos="709" w:leader="none"/>
         </w:tabs>
         <w:bidi w:val="0"/>
@@ -8339,7 +8267,6 @@
           <w:numId w:val="36"/>
         </w:numPr>
         <w:tabs>
-          <w:tab w:val="clear" w:pos="709"/>
           <w:tab w:val="left" w:pos="709" w:leader="none"/>
         </w:tabs>
         <w:bidi w:val="0"/>
@@ -8364,7 +8291,6 @@
           <w:numId w:val="36"/>
         </w:numPr>
         <w:tabs>
-          <w:tab w:val="clear" w:pos="709"/>
           <w:tab w:val="left" w:pos="709" w:leader="none"/>
         </w:tabs>
         <w:bidi w:val="0"/>
@@ -8389,7 +8315,6 @@
           <w:numId w:val="36"/>
         </w:numPr>
         <w:tabs>
-          <w:tab w:val="clear" w:pos="709"/>
           <w:tab w:val="left" w:pos="709" w:leader="none"/>
         </w:tabs>
         <w:bidi w:val="0"/>
@@ -8831,7 +8756,6 @@
           <w:numId w:val="37"/>
         </w:numPr>
         <w:tabs>
-          <w:tab w:val="clear" w:pos="709"/>
           <w:tab w:val="left" w:pos="709" w:leader="none"/>
         </w:tabs>
         <w:bidi w:val="0"/>
@@ -8852,7 +8776,6 @@
           <w:numId w:val="37"/>
         </w:numPr>
         <w:tabs>
-          <w:tab w:val="clear" w:pos="709"/>
           <w:tab w:val="left" w:pos="709" w:leader="none"/>
         </w:tabs>
         <w:bidi w:val="0"/>
@@ -8873,7 +8796,6 @@
           <w:numId w:val="37"/>
         </w:numPr>
         <w:tabs>
-          <w:tab w:val="clear" w:pos="709"/>
           <w:tab w:val="left" w:pos="709" w:leader="none"/>
         </w:tabs>
         <w:bidi w:val="0"/>
@@ -8951,7 +8873,6 @@
           <w:numId w:val="38"/>
         </w:numPr>
         <w:tabs>
-          <w:tab w:val="clear" w:pos="709"/>
           <w:tab w:val="left" w:pos="709" w:leader="none"/>
         </w:tabs>
         <w:bidi w:val="0"/>
@@ -8978,7 +8899,6 @@
           <w:numId w:val="38"/>
         </w:numPr>
         <w:tabs>
-          <w:tab w:val="clear" w:pos="709"/>
           <w:tab w:val="left" w:pos="709" w:leader="none"/>
         </w:tabs>
         <w:bidi w:val="0"/>
@@ -8999,7 +8919,6 @@
           <w:numId w:val="38"/>
         </w:numPr>
         <w:tabs>
-          <w:tab w:val="clear" w:pos="709"/>
           <w:tab w:val="left" w:pos="709" w:leader="none"/>
         </w:tabs>
         <w:bidi w:val="0"/>
@@ -9042,7 +8961,6 @@
           <w:numId w:val="39"/>
         </w:numPr>
         <w:tabs>
-          <w:tab w:val="clear" w:pos="709"/>
           <w:tab w:val="left" w:pos="709" w:leader="none"/>
         </w:tabs>
         <w:bidi w:val="0"/>
@@ -9063,7 +8981,6 @@
           <w:numId w:val="39"/>
         </w:numPr>
         <w:tabs>
-          <w:tab w:val="clear" w:pos="709"/>
           <w:tab w:val="left" w:pos="709" w:leader="none"/>
         </w:tabs>
         <w:bidi w:val="0"/>
@@ -9084,7 +9001,6 @@
           <w:numId w:val="39"/>
         </w:numPr>
         <w:tabs>
-          <w:tab w:val="clear" w:pos="709"/>
           <w:tab w:val="left" w:pos="709" w:leader="none"/>
         </w:tabs>
         <w:bidi w:val="0"/>
@@ -9167,7 +9083,6 @@
           <w:numId w:val="40"/>
         </w:numPr>
         <w:tabs>
-          <w:tab w:val="clear" w:pos="709"/>
           <w:tab w:val="left" w:pos="709" w:leader="none"/>
         </w:tabs>
         <w:bidi w:val="0"/>
@@ -9188,7 +9103,6 @@
           <w:numId w:val="40"/>
         </w:numPr>
         <w:tabs>
-          <w:tab w:val="clear" w:pos="709"/>
           <w:tab w:val="left" w:pos="709" w:leader="none"/>
         </w:tabs>
         <w:bidi w:val="0"/>
@@ -9209,7 +9123,6 @@
           <w:numId w:val="40"/>
         </w:numPr>
         <w:tabs>
-          <w:tab w:val="clear" w:pos="709"/>
           <w:tab w:val="left" w:pos="709" w:leader="none"/>
         </w:tabs>
         <w:bidi w:val="0"/>
@@ -9414,7 +9327,6 @@
           <w:numId w:val="41"/>
         </w:numPr>
         <w:tabs>
-          <w:tab w:val="clear" w:pos="709"/>
           <w:tab w:val="left" w:pos="709" w:leader="none"/>
         </w:tabs>
         <w:bidi w:val="0"/>
@@ -9439,7 +9351,6 @@
           <w:numId w:val="41"/>
         </w:numPr>
         <w:tabs>
-          <w:tab w:val="clear" w:pos="709"/>
           <w:tab w:val="left" w:pos="709" w:leader="none"/>
         </w:tabs>
         <w:bidi w:val="0"/>
@@ -9474,7 +9385,6 @@
           <w:numId w:val="41"/>
         </w:numPr>
         <w:tabs>
-          <w:tab w:val="clear" w:pos="709"/>
           <w:tab w:val="left" w:pos="709" w:leader="none"/>
         </w:tabs>
         <w:bidi w:val="0"/>
@@ -9499,7 +9409,6 @@
           <w:numId w:val="41"/>
         </w:numPr>
         <w:tabs>
-          <w:tab w:val="clear" w:pos="709"/>
           <w:tab w:val="left" w:pos="709" w:leader="none"/>
         </w:tabs>
         <w:bidi w:val="0"/>
@@ -9536,7 +9445,6 @@
           <w:numId w:val="42"/>
         </w:numPr>
         <w:tabs>
-          <w:tab w:val="clear" w:pos="709"/>
           <w:tab w:val="left" w:pos="709" w:leader="none"/>
         </w:tabs>
         <w:bidi w:val="0"/>
@@ -9557,7 +9465,6 @@
           <w:numId w:val="42"/>
         </w:numPr>
         <w:tabs>
-          <w:tab w:val="clear" w:pos="709"/>
           <w:tab w:val="left" w:pos="709" w:leader="none"/>
         </w:tabs>
         <w:bidi w:val="0"/>
@@ -9578,7 +9485,6 @@
           <w:numId w:val="42"/>
         </w:numPr>
         <w:tabs>
-          <w:tab w:val="clear" w:pos="709"/>
           <w:tab w:val="left" w:pos="709" w:leader="none"/>
         </w:tabs>
         <w:bidi w:val="0"/>
@@ -9778,7 +9684,6 @@
           <w:numId w:val="43"/>
         </w:numPr>
         <w:tabs>
-          <w:tab w:val="clear" w:pos="709"/>
           <w:tab w:val="left" w:pos="709" w:leader="none"/>
         </w:tabs>
         <w:bidi w:val="0"/>
@@ -9805,7 +9710,6 @@
           <w:numId w:val="43"/>
         </w:numPr>
         <w:tabs>
-          <w:tab w:val="clear" w:pos="709"/>
           <w:tab w:val="left" w:pos="709" w:leader="none"/>
         </w:tabs>
         <w:bidi w:val="0"/>
@@ -9826,7 +9730,6 @@
           <w:numId w:val="43"/>
         </w:numPr>
         <w:tabs>
-          <w:tab w:val="clear" w:pos="709"/>
           <w:tab w:val="left" w:pos="709" w:leader="none"/>
         </w:tabs>
         <w:bidi w:val="0"/>
@@ -9958,7 +9861,6 @@
           <w:numId w:val="44"/>
         </w:numPr>
         <w:tabs>
-          <w:tab w:val="clear" w:pos="709"/>
           <w:tab w:val="left" w:pos="709" w:leader="none"/>
         </w:tabs>
         <w:bidi w:val="0"/>
@@ -9979,7 +9881,6 @@
           <w:numId w:val="44"/>
         </w:numPr>
         <w:tabs>
-          <w:tab w:val="clear" w:pos="709"/>
           <w:tab w:val="left" w:pos="709" w:leader="none"/>
         </w:tabs>
         <w:bidi w:val="0"/>
@@ -10000,7 +9901,6 @@
           <w:numId w:val="44"/>
         </w:numPr>
         <w:tabs>
-          <w:tab w:val="clear" w:pos="709"/>
           <w:tab w:val="left" w:pos="709" w:leader="none"/>
         </w:tabs>
         <w:bidi w:val="0"/>
@@ -10239,7 +10139,6 @@
           <w:numId w:val="45"/>
         </w:numPr>
         <w:tabs>
-          <w:tab w:val="clear" w:pos="709"/>
           <w:tab w:val="left" w:pos="709" w:leader="none"/>
         </w:tabs>
         <w:bidi w:val="0"/>
@@ -10367,7 +10266,6 @@
           <w:numId w:val="45"/>
         </w:numPr>
         <w:tabs>
-          <w:tab w:val="clear" w:pos="709"/>
           <w:tab w:val="left" w:pos="709" w:leader="none"/>
         </w:tabs>
         <w:bidi w:val="0"/>
@@ -10438,7 +10336,6 @@
           <w:numId w:val="45"/>
         </w:numPr>
         <w:tabs>
-          <w:tab w:val="clear" w:pos="709"/>
           <w:tab w:val="left" w:pos="709" w:leader="none"/>
         </w:tabs>
         <w:bidi w:val="0"/>
@@ -10639,7 +10536,6 @@
           <w:numId w:val="46"/>
         </w:numPr>
         <w:tabs>
-          <w:tab w:val="clear" w:pos="709"/>
           <w:tab w:val="left" w:pos="709" w:leader="none"/>
         </w:tabs>
         <w:bidi w:val="0"/>
@@ -10666,7 +10562,6 @@
           <w:numId w:val="46"/>
         </w:numPr>
         <w:tabs>
-          <w:tab w:val="clear" w:pos="709"/>
           <w:tab w:val="left" w:pos="709" w:leader="none"/>
         </w:tabs>
         <w:bidi w:val="0"/>
@@ -10693,7 +10588,6 @@
           <w:numId w:val="46"/>
         </w:numPr>
         <w:tabs>
-          <w:tab w:val="clear" w:pos="709"/>
           <w:tab w:val="left" w:pos="709" w:leader="none"/>
         </w:tabs>
         <w:bidi w:val="0"/>
@@ -10817,7 +10711,6 @@
           <w:numId w:val="47"/>
         </w:numPr>
         <w:tabs>
-          <w:tab w:val="clear" w:pos="709"/>
           <w:tab w:val="left" w:pos="709" w:leader="none"/>
         </w:tabs>
         <w:bidi w:val="0"/>
@@ -10838,7 +10731,6 @@
           <w:numId w:val="47"/>
         </w:numPr>
         <w:tabs>
-          <w:tab w:val="clear" w:pos="709"/>
           <w:tab w:val="left" w:pos="709" w:leader="none"/>
         </w:tabs>
         <w:bidi w:val="0"/>
@@ -10859,7 +10751,6 @@
           <w:numId w:val="47"/>
         </w:numPr>
         <w:tabs>
-          <w:tab w:val="clear" w:pos="709"/>
           <w:tab w:val="left" w:pos="709" w:leader="none"/>
         </w:tabs>
         <w:bidi w:val="0"/>
@@ -10880,7 +10771,6 @@
           <w:numId w:val="47"/>
         </w:numPr>
         <w:tabs>
-          <w:tab w:val="clear" w:pos="709"/>
           <w:tab w:val="left" w:pos="709" w:leader="none"/>
         </w:tabs>
         <w:bidi w:val="0"/>
@@ -10913,7 +10803,6 @@
           <w:numId w:val="48"/>
         </w:numPr>
         <w:tabs>
-          <w:tab w:val="clear" w:pos="709"/>
           <w:tab w:val="left" w:pos="709" w:leader="none"/>
         </w:tabs>
         <w:bidi w:val="0"/>
@@ -10944,7 +10833,6 @@
           <w:numId w:val="48"/>
         </w:numPr>
         <w:tabs>
-          <w:tab w:val="clear" w:pos="709"/>
           <w:tab w:val="left" w:pos="709" w:leader="none"/>
         </w:tabs>
         <w:bidi w:val="0"/>
@@ -10975,7 +10863,6 @@
           <w:numId w:val="48"/>
         </w:numPr>
         <w:tabs>
-          <w:tab w:val="clear" w:pos="709"/>
           <w:tab w:val="left" w:pos="709" w:leader="none"/>
         </w:tabs>
         <w:bidi w:val="0"/>
@@ -11167,7 +11054,6 @@
           <w:numId w:val="49"/>
         </w:numPr>
         <w:tabs>
-          <w:tab w:val="clear" w:pos="709"/>
           <w:tab w:val="left" w:pos="709" w:leader="none"/>
         </w:tabs>
         <w:bidi w:val="0"/>
@@ -11188,7 +11074,6 @@
           <w:numId w:val="49"/>
         </w:numPr>
         <w:tabs>
-          <w:tab w:val="clear" w:pos="709"/>
           <w:tab w:val="left" w:pos="709" w:leader="none"/>
         </w:tabs>
         <w:bidi w:val="0"/>
@@ -11209,7 +11094,6 @@
           <w:numId w:val="49"/>
         </w:numPr>
         <w:tabs>
-          <w:tab w:val="clear" w:pos="709"/>
           <w:tab w:val="left" w:pos="709" w:leader="none"/>
         </w:tabs>
         <w:bidi w:val="0"/>
@@ -11316,7 +11200,6 @@
           <w:numId w:val="50"/>
         </w:numPr>
         <w:tabs>
-          <w:tab w:val="clear" w:pos="709"/>
           <w:tab w:val="left" w:pos="709" w:leader="none"/>
         </w:tabs>
         <w:bidi w:val="0"/>
@@ -11343,7 +11226,6 @@
           <w:numId w:val="50"/>
         </w:numPr>
         <w:tabs>
-          <w:tab w:val="clear" w:pos="709"/>
           <w:tab w:val="left" w:pos="709" w:leader="none"/>
         </w:tabs>
         <w:bidi w:val="0"/>
@@ -11364,7 +11246,6 @@
           <w:numId w:val="50"/>
         </w:numPr>
         <w:tabs>
-          <w:tab w:val="clear" w:pos="709"/>
           <w:tab w:val="left" w:pos="709" w:leader="none"/>
         </w:tabs>
         <w:bidi w:val="0"/>
@@ -11468,7 +11349,6 @@
           <w:numId w:val="51"/>
         </w:numPr>
         <w:tabs>
-          <w:tab w:val="clear" w:pos="709"/>
           <w:tab w:val="left" w:pos="709" w:leader="none"/>
         </w:tabs>
         <w:bidi w:val="0"/>
@@ -11489,7 +11369,6 @@
           <w:numId w:val="51"/>
         </w:numPr>
         <w:tabs>
-          <w:tab w:val="clear" w:pos="709"/>
           <w:tab w:val="left" w:pos="709" w:leader="none"/>
         </w:tabs>
         <w:bidi w:val="0"/>
@@ -11510,7 +11389,6 @@
           <w:numId w:val="51"/>
         </w:numPr>
         <w:tabs>
-          <w:tab w:val="clear" w:pos="709"/>
           <w:tab w:val="left" w:pos="709" w:leader="none"/>
         </w:tabs>
         <w:bidi w:val="0"/>
@@ -11612,7 +11490,6 @@
           <w:numId w:val="52"/>
         </w:numPr>
         <w:tabs>
-          <w:tab w:val="clear" w:pos="709"/>
           <w:tab w:val="left" w:pos="709" w:leader="none"/>
         </w:tabs>
         <w:bidi w:val="0"/>
@@ -11633,7 +11510,6 @@
           <w:numId w:val="52"/>
         </w:numPr>
         <w:tabs>
-          <w:tab w:val="clear" w:pos="709"/>
           <w:tab w:val="left" w:pos="709" w:leader="none"/>
         </w:tabs>
         <w:bidi w:val="0"/>
@@ -11654,7 +11530,6 @@
           <w:numId w:val="52"/>
         </w:numPr>
         <w:tabs>
-          <w:tab w:val="clear" w:pos="709"/>
           <w:tab w:val="left" w:pos="709" w:leader="none"/>
         </w:tabs>
         <w:bidi w:val="0"/>
@@ -11802,7 +11677,7 @@
         </w:tblCellMar>
       </w:tblPr>
       <w:tblGrid>
-        <w:gridCol w:w="2668"/>
+        <w:gridCol w:w="2667"/>
         <w:gridCol w:w="1975"/>
       </w:tblGrid>
       <w:tr>
@@ -11811,7 +11686,7 @@
         </w:trPr>
         <w:tc>
           <w:tcPr>
-            <w:tcW w:w="2668" w:type="dxa"/>
+            <w:tcW w:w="2667" w:type="dxa"/>
             <w:tcBorders/>
             <w:vAlign w:val="center"/>
           </w:tcPr>
@@ -11854,7 +11729,7 @@
         <w:trPr/>
         <w:tc>
           <w:tcPr>
-            <w:tcW w:w="2668" w:type="dxa"/>
+            <w:tcW w:w="2667" w:type="dxa"/>
             <w:tcBorders/>
             <w:vAlign w:val="center"/>
           </w:tcPr>
@@ -11899,7 +11774,7 @@
         <w:trPr/>
         <w:tc>
           <w:tcPr>
-            <w:tcW w:w="2668" w:type="dxa"/>
+            <w:tcW w:w="2667" w:type="dxa"/>
             <w:tcBorders/>
             <w:vAlign w:val="center"/>
           </w:tcPr>
@@ -11946,7 +11821,7 @@
         <w:trPr/>
         <w:tc>
           <w:tcPr>
-            <w:tcW w:w="2668" w:type="dxa"/>
+            <w:tcW w:w="2667" w:type="dxa"/>
             <w:tcBorders/>
             <w:vAlign w:val="center"/>
           </w:tcPr>
@@ -11995,7 +11870,7 @@
         <w:trPr/>
         <w:tc>
           <w:tcPr>
-            <w:tcW w:w="2668" w:type="dxa"/>
+            <w:tcW w:w="2667" w:type="dxa"/>
             <w:tcBorders/>
             <w:vAlign w:val="center"/>
           </w:tcPr>
@@ -12063,7 +11938,6 @@
           <w:numId w:val="53"/>
         </w:numPr>
         <w:tabs>
-          <w:tab w:val="clear" w:pos="709"/>
           <w:tab w:val="left" w:pos="709" w:leader="none"/>
         </w:tabs>
         <w:bidi w:val="0"/>
@@ -12084,7 +11958,6 @@
           <w:numId w:val="53"/>
         </w:numPr>
         <w:tabs>
-          <w:tab w:val="clear" w:pos="709"/>
           <w:tab w:val="left" w:pos="709" w:leader="none"/>
         </w:tabs>
         <w:bidi w:val="0"/>
@@ -12105,7 +11978,6 @@
           <w:numId w:val="53"/>
         </w:numPr>
         <w:tabs>
-          <w:tab w:val="clear" w:pos="709"/>
           <w:tab w:val="left" w:pos="709" w:leader="none"/>
         </w:tabs>
         <w:bidi w:val="0"/>
@@ -12513,7 +12385,6 @@
           <w:numId w:val="54"/>
         </w:numPr>
         <w:tabs>
-          <w:tab w:val="clear" w:pos="709"/>
           <w:tab w:val="left" w:pos="709" w:leader="none"/>
         </w:tabs>
         <w:bidi w:val="0"/>
@@ -12534,7 +12405,6 @@
           <w:numId w:val="54"/>
         </w:numPr>
         <w:tabs>
-          <w:tab w:val="clear" w:pos="709"/>
           <w:tab w:val="left" w:pos="709" w:leader="none"/>
         </w:tabs>
         <w:bidi w:val="0"/>
@@ -12555,7 +12425,6 @@
           <w:numId w:val="54"/>
         </w:numPr>
         <w:tabs>
-          <w:tab w:val="clear" w:pos="709"/>
           <w:tab w:val="left" w:pos="709" w:leader="none"/>
         </w:tabs>
         <w:bidi w:val="0"/>
@@ -12586,7 +12455,6 @@
           <w:numId w:val="54"/>
         </w:numPr>
         <w:tabs>
-          <w:tab w:val="clear" w:pos="709"/>
           <w:tab w:val="left" w:pos="709" w:leader="none"/>
         </w:tabs>
         <w:bidi w:val="0"/>
@@ -12857,7 +12725,6 @@
           <w:numId w:val="55"/>
         </w:numPr>
         <w:tabs>
-          <w:tab w:val="clear" w:pos="709"/>
           <w:tab w:val="left" w:pos="709" w:leader="none"/>
         </w:tabs>
         <w:bidi w:val="0"/>
@@ -12878,7 +12745,6 @@
           <w:numId w:val="55"/>
         </w:numPr>
         <w:tabs>
-          <w:tab w:val="clear" w:pos="709"/>
           <w:tab w:val="left" w:pos="709" w:leader="none"/>
         </w:tabs>
         <w:bidi w:val="0"/>
@@ -12899,7 +12765,6 @@
           <w:numId w:val="55"/>
         </w:numPr>
         <w:tabs>
-          <w:tab w:val="clear" w:pos="709"/>
           <w:tab w:val="left" w:pos="709" w:leader="none"/>
         </w:tabs>
         <w:bidi w:val="0"/>
@@ -13121,7 +12986,6 @@
           <w:numId w:val="56"/>
         </w:numPr>
         <w:tabs>
-          <w:tab w:val="clear" w:pos="709"/>
           <w:tab w:val="left" w:pos="709" w:leader="none"/>
         </w:tabs>
         <w:bidi w:val="0"/>
@@ -13144,7 +13008,6 @@
           <w:numId w:val="56"/>
         </w:numPr>
         <w:tabs>
-          <w:tab w:val="clear" w:pos="709"/>
           <w:tab w:val="left" w:pos="709" w:leader="none"/>
         </w:tabs>
         <w:bidi w:val="0"/>
@@ -13175,7 +13038,6 @@
           <w:numId w:val="56"/>
         </w:numPr>
         <w:tabs>
-          <w:tab w:val="clear" w:pos="709"/>
           <w:tab w:val="left" w:pos="709" w:leader="none"/>
         </w:tabs>
         <w:bidi w:val="0"/>
@@ -13202,7 +13064,6 @@
           <w:numId w:val="56"/>
         </w:numPr>
         <w:tabs>
-          <w:tab w:val="clear" w:pos="709"/>
           <w:tab w:val="left" w:pos="709" w:leader="none"/>
         </w:tabs>
         <w:bidi w:val="0"/>
@@ -13223,7 +13084,6 @@
           <w:numId w:val="56"/>
         </w:numPr>
         <w:tabs>
-          <w:tab w:val="clear" w:pos="709"/>
           <w:tab w:val="left" w:pos="709" w:leader="none"/>
         </w:tabs>
         <w:bidi w:val="0"/>
@@ -13411,7 +13271,6 @@
           <w:numId w:val="57"/>
         </w:numPr>
         <w:tabs>
-          <w:tab w:val="clear" w:pos="709"/>
           <w:tab w:val="left" w:pos="709" w:leader="none"/>
         </w:tabs>
         <w:bidi w:val="0"/>
@@ -13438,7 +13297,6 @@
           <w:numId w:val="57"/>
         </w:numPr>
         <w:tabs>
-          <w:tab w:val="clear" w:pos="709"/>
           <w:tab w:val="left" w:pos="709" w:leader="none"/>
         </w:tabs>
         <w:bidi w:val="0"/>
@@ -13469,7 +13327,6 @@
           <w:numId w:val="57"/>
         </w:numPr>
         <w:tabs>
-          <w:tab w:val="clear" w:pos="709"/>
           <w:tab w:val="left" w:pos="709" w:leader="none"/>
         </w:tabs>
         <w:bidi w:val="0"/>
@@ -13502,7 +13359,6 @@
           <w:numId w:val="57"/>
         </w:numPr>
         <w:tabs>
-          <w:tab w:val="clear" w:pos="709"/>
           <w:tab w:val="left" w:pos="709" w:leader="none"/>
         </w:tabs>
         <w:bidi w:val="0"/>
@@ -13529,7 +13385,6 @@
           <w:numId w:val="57"/>
         </w:numPr>
         <w:tabs>
-          <w:tab w:val="clear" w:pos="709"/>
           <w:tab w:val="left" w:pos="709" w:leader="none"/>
         </w:tabs>
         <w:bidi w:val="0"/>
@@ -13686,8 +13541,8 @@
       </w:tblPr>
       <w:tblGrid>
         <w:gridCol w:w="1887"/>
-        <w:gridCol w:w="1566"/>
-        <w:gridCol w:w="1465"/>
+        <w:gridCol w:w="1565"/>
+        <w:gridCol w:w="1466"/>
       </w:tblGrid>
       <w:tr>
         <w:trPr>
@@ -13715,7 +13570,7 @@
         </w:tc>
         <w:tc>
           <w:tcPr>
-            <w:tcW w:w="1566" w:type="dxa"/>
+            <w:tcW w:w="1565" w:type="dxa"/>
             <w:tcBorders/>
             <w:vAlign w:val="center"/>
           </w:tcPr>
@@ -13735,7 +13590,7 @@
         </w:tc>
         <w:tc>
           <w:tcPr>
-            <w:tcW w:w="1465" w:type="dxa"/>
+            <w:tcW w:w="1466" w:type="dxa"/>
             <w:tcBorders/>
             <w:vAlign w:val="center"/>
           </w:tcPr>
@@ -13779,7 +13634,7 @@
         </w:tc>
         <w:tc>
           <w:tcPr>
-            <w:tcW w:w="1566" w:type="dxa"/>
+            <w:tcW w:w="1565" w:type="dxa"/>
             <w:tcBorders/>
             <w:vAlign w:val="center"/>
           </w:tcPr>
@@ -13800,7 +13655,7 @@
         </w:tc>
         <w:tc>
           <w:tcPr>
-            <w:tcW w:w="1465" w:type="dxa"/>
+            <w:tcW w:w="1466" w:type="dxa"/>
             <w:tcBorders/>
             <w:vAlign w:val="center"/>
           </w:tcPr>
@@ -13845,7 +13700,7 @@
         </w:tc>
         <w:tc>
           <w:tcPr>
-            <w:tcW w:w="1566" w:type="dxa"/>
+            <w:tcW w:w="1565" w:type="dxa"/>
             <w:tcBorders/>
             <w:vAlign w:val="center"/>
           </w:tcPr>
@@ -13870,7 +13725,7 @@
         </w:tc>
         <w:tc>
           <w:tcPr>
-            <w:tcW w:w="1465" w:type="dxa"/>
+            <w:tcW w:w="1466" w:type="dxa"/>
             <w:tcBorders/>
             <w:vAlign w:val="center"/>
           </w:tcPr>
@@ -13919,7 +13774,7 @@
         </w:tc>
         <w:tc>
           <w:tcPr>
-            <w:tcW w:w="1566" w:type="dxa"/>
+            <w:tcW w:w="1565" w:type="dxa"/>
             <w:tcBorders/>
             <w:vAlign w:val="center"/>
           </w:tcPr>
@@ -13940,7 +13795,7 @@
         </w:tc>
         <w:tc>
           <w:tcPr>
-            <w:tcW w:w="1465" w:type="dxa"/>
+            <w:tcW w:w="1466" w:type="dxa"/>
             <w:tcBorders/>
             <w:vAlign w:val="center"/>
           </w:tcPr>
@@ -13985,7 +13840,7 @@
         </w:tc>
         <w:tc>
           <w:tcPr>
-            <w:tcW w:w="1566" w:type="dxa"/>
+            <w:tcW w:w="1565" w:type="dxa"/>
             <w:tcBorders/>
             <w:vAlign w:val="center"/>
           </w:tcPr>
@@ -14006,7 +13861,7 @@
         </w:tc>
         <w:tc>
           <w:tcPr>
-            <w:tcW w:w="1465" w:type="dxa"/>
+            <w:tcW w:w="1466" w:type="dxa"/>
             <w:tcBorders/>
             <w:vAlign w:val="center"/>
           </w:tcPr>
@@ -14055,7 +13910,7 @@
         </w:tc>
         <w:tc>
           <w:tcPr>
-            <w:tcW w:w="1566" w:type="dxa"/>
+            <w:tcW w:w="1565" w:type="dxa"/>
             <w:tcBorders/>
             <w:vAlign w:val="center"/>
           </w:tcPr>
@@ -14076,7 +13931,7 @@
         </w:tc>
         <w:tc>
           <w:tcPr>
-            <w:tcW w:w="1465" w:type="dxa"/>
+            <w:tcW w:w="1466" w:type="dxa"/>
             <w:tcBorders/>
             <w:vAlign w:val="center"/>
           </w:tcPr>
@@ -14207,7 +14062,6 @@
           <w:numId w:val="58"/>
         </w:numPr>
         <w:tabs>
-          <w:tab w:val="clear" w:pos="709"/>
           <w:tab w:val="left" w:pos="709" w:leader="none"/>
         </w:tabs>
         <w:bidi w:val="0"/>
@@ -14259,7 +14113,6 @@
           <w:numId w:val="59"/>
         </w:numPr>
         <w:tabs>
-          <w:tab w:val="clear" w:pos="709"/>
           <w:tab w:val="left" w:pos="709" w:leader="none"/>
         </w:tabs>
         <w:bidi w:val="0"/>
@@ -14290,7 +14143,6 @@
           <w:numId w:val="59"/>
         </w:numPr>
         <w:tabs>
-          <w:tab w:val="clear" w:pos="709"/>
           <w:tab w:val="left" w:pos="709" w:leader="none"/>
         </w:tabs>
         <w:bidi w:val="0"/>
@@ -14311,7 +14163,6 @@
           <w:numId w:val="59"/>
         </w:numPr>
         <w:tabs>
-          <w:tab w:val="clear" w:pos="709"/>
           <w:tab w:val="left" w:pos="709" w:leader="none"/>
         </w:tabs>
         <w:bidi w:val="0"/>
@@ -14547,7 +14398,6 @@
           <w:numId w:val="60"/>
         </w:numPr>
         <w:tabs>
-          <w:tab w:val="clear" w:pos="709"/>
           <w:tab w:val="left" w:pos="709" w:leader="none"/>
         </w:tabs>
         <w:bidi w:val="0"/>
@@ -14588,7 +14438,6 @@
           <w:numId w:val="60"/>
         </w:numPr>
         <w:tabs>
-          <w:tab w:val="clear" w:pos="709"/>
           <w:tab w:val="left" w:pos="709" w:leader="none"/>
         </w:tabs>
         <w:bidi w:val="0"/>
@@ -14609,7 +14458,6 @@
           <w:numId w:val="60"/>
         </w:numPr>
         <w:tabs>
-          <w:tab w:val="clear" w:pos="709"/>
           <w:tab w:val="left" w:pos="709" w:leader="none"/>
         </w:tabs>
         <w:bidi w:val="0"/>
@@ -14648,7 +14496,6 @@
           <w:numId w:val="61"/>
         </w:numPr>
         <w:tabs>
-          <w:tab w:val="clear" w:pos="709"/>
           <w:tab w:val="left" w:pos="709" w:leader="none"/>
         </w:tabs>
         <w:bidi w:val="0"/>
@@ -14669,7 +14516,6 @@
           <w:numId w:val="61"/>
         </w:numPr>
         <w:tabs>
-          <w:tab w:val="clear" w:pos="709"/>
           <w:tab w:val="left" w:pos="709" w:leader="none"/>
         </w:tabs>
         <w:bidi w:val="0"/>
@@ -14690,7 +14536,6 @@
           <w:numId w:val="61"/>
         </w:numPr>
         <w:tabs>
-          <w:tab w:val="clear" w:pos="709"/>
           <w:tab w:val="left" w:pos="709" w:leader="none"/>
         </w:tabs>
         <w:bidi w:val="0"/>
@@ -14777,7 +14622,6 @@
           <w:numId w:val="62"/>
         </w:numPr>
         <w:tabs>
-          <w:tab w:val="clear" w:pos="709"/>
           <w:tab w:val="left" w:pos="709" w:leader="none"/>
         </w:tabs>
         <w:bidi w:val="0"/>
@@ -14798,7 +14642,6 @@
           <w:numId w:val="62"/>
         </w:numPr>
         <w:tabs>
-          <w:tab w:val="clear" w:pos="709"/>
           <w:tab w:val="left" w:pos="709" w:leader="none"/>
         </w:tabs>
         <w:bidi w:val="0"/>
@@ -15037,7 +14880,6 @@
           <w:numId w:val="63"/>
         </w:numPr>
         <w:tabs>
-          <w:tab w:val="clear" w:pos="709"/>
           <w:tab w:val="left" w:pos="709" w:leader="none"/>
         </w:tabs>
         <w:bidi w:val="0"/>
@@ -15058,7 +14900,6 @@
           <w:numId w:val="63"/>
         </w:numPr>
         <w:tabs>
-          <w:tab w:val="clear" w:pos="709"/>
           <w:tab w:val="left" w:pos="709" w:leader="none"/>
         </w:tabs>
         <w:bidi w:val="0"/>
@@ -15079,7 +14920,6 @@
           <w:numId w:val="63"/>
         </w:numPr>
         <w:tabs>
-          <w:tab w:val="clear" w:pos="709"/>
           <w:tab w:val="left" w:pos="709" w:leader="none"/>
         </w:tabs>
         <w:bidi w:val="0"/>
@@ -15100,7 +14940,6 @@
           <w:numId w:val="63"/>
         </w:numPr>
         <w:tabs>
-          <w:tab w:val="clear" w:pos="709"/>
           <w:tab w:val="left" w:pos="709" w:leader="none"/>
         </w:tabs>
         <w:bidi w:val="0"/>
@@ -15139,7 +14978,6 @@
           <w:numId w:val="64"/>
         </w:numPr>
         <w:tabs>
-          <w:tab w:val="clear" w:pos="709"/>
           <w:tab w:val="left" w:pos="709" w:leader="none"/>
         </w:tabs>
         <w:bidi w:val="0"/>
@@ -15160,7 +14998,6 @@
           <w:numId w:val="64"/>
         </w:numPr>
         <w:tabs>
-          <w:tab w:val="clear" w:pos="709"/>
           <w:tab w:val="left" w:pos="709" w:leader="none"/>
         </w:tabs>
         <w:bidi w:val="0"/>
@@ -15199,7 +15036,6 @@
           <w:numId w:val="65"/>
         </w:numPr>
         <w:tabs>
-          <w:tab w:val="clear" w:pos="709"/>
           <w:tab w:val="left" w:pos="709" w:leader="none"/>
         </w:tabs>
         <w:bidi w:val="0"/>
@@ -15220,7 +15056,6 @@
           <w:numId w:val="65"/>
         </w:numPr>
         <w:tabs>
-          <w:tab w:val="clear" w:pos="709"/>
           <w:tab w:val="left" w:pos="709" w:leader="none"/>
         </w:tabs>
         <w:bidi w:val="0"/>
@@ -15241,7 +15076,6 @@
           <w:numId w:val="65"/>
         </w:numPr>
         <w:tabs>
-          <w:tab w:val="clear" w:pos="709"/>
           <w:tab w:val="left" w:pos="709" w:leader="none"/>
         </w:tabs>
         <w:bidi w:val="0"/>
@@ -15262,7 +15096,6 @@
           <w:numId w:val="65"/>
         </w:numPr>
         <w:tabs>
-          <w:tab w:val="clear" w:pos="709"/>
           <w:tab w:val="left" w:pos="709" w:leader="none"/>
         </w:tabs>
         <w:bidi w:val="0"/>
@@ -15379,7 +15212,6 @@
           <w:numId w:val="66"/>
         </w:numPr>
         <w:tabs>
-          <w:tab w:val="clear" w:pos="709"/>
           <w:tab w:val="left" w:pos="709" w:leader="none"/>
         </w:tabs>
         <w:bidi w:val="0"/>
@@ -15406,7 +15238,6 @@
           <w:numId w:val="66"/>
         </w:numPr>
         <w:tabs>
-          <w:tab w:val="clear" w:pos="709"/>
           <w:tab w:val="left" w:pos="709" w:leader="none"/>
         </w:tabs>
         <w:bidi w:val="0"/>
@@ -15443,7 +15274,6 @@
           <w:numId w:val="66"/>
         </w:numPr>
         <w:tabs>
-          <w:tab w:val="clear" w:pos="709"/>
           <w:tab w:val="left" w:pos="709" w:leader="none"/>
         </w:tabs>
         <w:bidi w:val="0"/>
@@ -15464,7 +15294,6 @@
           <w:numId w:val="66"/>
         </w:numPr>
         <w:tabs>
-          <w:tab w:val="clear" w:pos="709"/>
           <w:tab w:val="left" w:pos="709" w:leader="none"/>
         </w:tabs>
         <w:bidi w:val="0"/>
@@ -15514,7 +15343,7 @@
         </w:tblCellMar>
       </w:tblPr>
       <w:tblGrid>
-        <w:gridCol w:w="2412"/>
+        <w:gridCol w:w="2411"/>
         <w:gridCol w:w="2344"/>
       </w:tblGrid>
       <w:tr>
@@ -15523,7 +15352,7 @@
         </w:trPr>
         <w:tc>
           <w:tcPr>
-            <w:tcW w:w="2412" w:type="dxa"/>
+            <w:tcW w:w="2411" w:type="dxa"/>
             <w:tcBorders/>
             <w:vAlign w:val="center"/>
           </w:tcPr>
@@ -15566,7 +15395,7 @@
         <w:trPr/>
         <w:tc>
           <w:tcPr>
-            <w:tcW w:w="2412" w:type="dxa"/>
+            <w:tcW w:w="2411" w:type="dxa"/>
             <w:tcBorders/>
             <w:vAlign w:val="center"/>
           </w:tcPr>
@@ -15617,7 +15446,7 @@
         <w:trPr/>
         <w:tc>
           <w:tcPr>
-            <w:tcW w:w="2412" w:type="dxa"/>
+            <w:tcW w:w="2411" w:type="dxa"/>
             <w:tcBorders/>
             <w:vAlign w:val="center"/>
           </w:tcPr>
@@ -15662,7 +15491,7 @@
         <w:trPr/>
         <w:tc>
           <w:tcPr>
-            <w:tcW w:w="2412" w:type="dxa"/>
+            <w:tcW w:w="2411" w:type="dxa"/>
             <w:tcBorders/>
             <w:vAlign w:val="center"/>
           </w:tcPr>
@@ -15707,7 +15536,7 @@
         <w:trPr/>
         <w:tc>
           <w:tcPr>
-            <w:tcW w:w="2412" w:type="dxa"/>
+            <w:tcW w:w="2411" w:type="dxa"/>
             <w:tcBorders/>
             <w:vAlign w:val="center"/>
           </w:tcPr>
@@ -15752,7 +15581,7 @@
         <w:trPr/>
         <w:tc>
           <w:tcPr>
-            <w:tcW w:w="2412" w:type="dxa"/>
+            <w:tcW w:w="2411" w:type="dxa"/>
             <w:tcBorders/>
             <w:vAlign w:val="center"/>
           </w:tcPr>
@@ -15797,7 +15626,7 @@
         <w:trPr/>
         <w:tc>
           <w:tcPr>
-            <w:tcW w:w="2412" w:type="dxa"/>
+            <w:tcW w:w="2411" w:type="dxa"/>
             <w:tcBorders/>
             <w:vAlign w:val="center"/>
           </w:tcPr>
@@ -15896,7 +15725,6 @@
           <w:numId w:val="67"/>
         </w:numPr>
         <w:tabs>
-          <w:tab w:val="clear" w:pos="709"/>
           <w:tab w:val="left" w:pos="709" w:leader="none"/>
         </w:tabs>
         <w:bidi w:val="0"/>
@@ -15917,7 +15745,6 @@
           <w:numId w:val="67"/>
         </w:numPr>
         <w:tabs>
-          <w:tab w:val="clear" w:pos="709"/>
           <w:tab w:val="left" w:pos="709" w:leader="none"/>
         </w:tabs>
         <w:bidi w:val="0"/>
@@ -15954,7 +15781,6 @@
           <w:numId w:val="67"/>
         </w:numPr>
         <w:tabs>
-          <w:tab w:val="clear" w:pos="709"/>
           <w:tab w:val="left" w:pos="709" w:leader="none"/>
         </w:tabs>
         <w:bidi w:val="0"/>
@@ -15986,6 +15812,7 @@
       <w:pgNumType w:fmt="decimal"/>
       <w:formProt w:val="false"/>
       <w:textDirection w:val="lrTb"/>
+      <w:docGrid w:type="default" w:linePitch="100" w:charSpace="0"/>
     </w:sectPr>
   </w:body>
 </w:document>
@@ -25173,7 +25000,6 @@
   <w:abstractNum w:abstractNumId="68">
     <w:lvl w:ilvl="0">
       <w:start w:val="1"/>
-      <w:pStyle w:val="Heading1"/>
       <w:numFmt w:val="none"/>
       <w:suff w:val="nothing"/>
       <w:lvlText w:val=""/>
@@ -25187,7 +25013,6 @@
     </w:lvl>
     <w:lvl w:ilvl="1">
       <w:start w:val="1"/>
-      <w:pStyle w:val="Heading2"/>
       <w:numFmt w:val="none"/>
       <w:suff w:val="nothing"/>
       <w:lvlText w:val=""/>
@@ -25201,7 +25026,6 @@
     </w:lvl>
     <w:lvl w:ilvl="2">
       <w:start w:val="1"/>
-      <w:pStyle w:val="Heading3"/>
       <w:numFmt w:val="none"/>
       <w:suff w:val="nothing"/>
       <w:lvlText w:val=""/>
@@ -25215,7 +25039,6 @@
     </w:lvl>
     <w:lvl w:ilvl="3">
       <w:start w:val="1"/>
-      <w:pStyle w:val="Heading4"/>
       <w:numFmt w:val="none"/>
       <w:suff w:val="nothing"/>
       <w:lvlText w:val=""/>
@@ -25514,7 +25337,6 @@
     </w:rPrDefault>
     <w:pPrDefault>
       <w:pPr>
-        <w:widowControl/>
         <w:suppressAutoHyphens w:val="true"/>
       </w:pPr>
     </w:pPrDefault>
@@ -25524,7 +25346,10 @@
     <w:qFormat/>
     <w:pPr>
       <w:widowControl/>
+      <w:suppressAutoHyphens w:val="true"/>
       <w:bidi w:val="0"/>
+      <w:spacing w:before="0" w:after="0"/>
+      <w:jc w:val="start"/>
     </w:pPr>
     <w:rPr>
       <w:rFonts w:ascii="Liberation Serif" w:hAnsi="Liberation Serif" w:eastAsia="NSimSun" w:cs="Arial"/>

</xml_diff>